<commit_message>
Ajout image de Fond
</commit_message>
<xml_diff>
--- a/ROI/ROI_ROPI_FicheSynthetique.docx
+++ b/ROI/ROI_ROPI_FicheSynthetique.docx
@@ -40,6 +40,46 @@
           <w:highlight w:val="yellow"/>
         </w:rPr>
         <w:t>Version en construction - non finalisée - les débats sont encore ouverts</w:t>
+      </w:r>
+    </w:p>
+    <w:p>
+      <w:pPr>
+        <w:rPr>
+          <w:rFonts w:ascii="Courier New" w:hAnsi="Courier New" w:cs="Courier New"/>
+        </w:rPr>
+      </w:pPr>
+    </w:p>
+    <w:p>
+      <w:pPr>
+        <w:rPr>
+          <w:rFonts w:ascii="Courier New" w:hAnsi="Courier New" w:cs="Courier New"/>
+        </w:rPr>
+      </w:pPr>
+      <w:r>
+        <w:rPr>
+          <w:rFonts w:ascii="Courier New" w:hAnsi="Courier New" w:cs="Courier New"/>
+        </w:rPr>
+        <w:t>NOTE</w:t>
+      </w:r>
+    </w:p>
+    <w:p>
+      <w:pPr>
+        <w:rPr>
+          <w:rFonts w:ascii="Courier New" w:hAnsi="Courier New" w:cs="Courier New"/>
+        </w:rPr>
+      </w:pPr>
+    </w:p>
+    <w:p>
+      <w:pPr>
+        <w:rPr>
+          <w:rFonts w:ascii="Courier New" w:hAnsi="Courier New" w:cs="Courier New"/>
+        </w:rPr>
+      </w:pPr>
+      <w:r>
+        <w:rPr>
+          <w:rFonts w:ascii="Courier New" w:hAnsi="Courier New" w:cs="Courier New"/>
+        </w:rPr>
+        <w:t>Ne pas imprimer la première page.</w:t>
       </w:r>
     </w:p>
     <w:p>
@@ -368,13 +408,6 @@
     </w:p>
     <w:sdt>
       <w:sdtPr>
-        <w:id w:val="8677478"/>
-        <w:docPartObj>
-          <w:docPartGallery w:val="Table of Contents"/>
-          <w:docPartUnique/>
-        </w:docPartObj>
-      </w:sdtPr>
-      <w:sdtEndPr>
         <w:rPr>
           <w:rFonts w:ascii="Arial" w:eastAsia="Times New Roman" w:hAnsi="Arial" w:cs="Arial"/>
           <w:b w:val="0"/>
@@ -384,7 +417,12 @@
           <w:szCs w:val="22"/>
           <w:lang w:val="fr-BE" w:eastAsia="fr-BE"/>
         </w:rPr>
-      </w:sdtEndPr>
+        <w:id w:val="8677478"/>
+        <w:docPartObj>
+          <w:docPartGallery w:val="Table of Contents"/>
+          <w:docPartUnique/>
+        </w:docPartObj>
+      </w:sdtPr>
       <w:sdtContent>
         <w:p>
           <w:pPr>
@@ -426,7 +464,7 @@
           <w:r>
             <w:fldChar w:fldCharType="separate"/>
           </w:r>
-          <w:hyperlink w:anchor="_Toc434679350" w:history="1">
+          <w:hyperlink w:anchor="_Toc434680723" w:history="1">
             <w:r>
               <w:rPr>
                 <w:rStyle w:val="Hyperlink"/>
@@ -454,7 +492,7 @@
                 <w:noProof/>
                 <w:webHidden/>
               </w:rPr>
-              <w:instrText xml:space="preserve"> PAGEREF _Toc434679350 \h </w:instrText>
+              <w:instrText xml:space="preserve"> PAGEREF _Toc434680723 \h </w:instrText>
             </w:r>
             <w:r>
               <w:rPr>
@@ -474,7 +512,7 @@
                 <w:noProof/>
                 <w:webHidden/>
               </w:rPr>
-              <w:t>1</w:t>
+              <w:t>2</w:t>
             </w:r>
             <w:r>
               <w:rPr>
@@ -502,7 +540,7 @@
               <w:szCs w:val="22"/>
             </w:rPr>
           </w:pPr>
-          <w:hyperlink w:anchor="_Toc434679351" w:history="1">
+          <w:hyperlink w:anchor="_Toc434680724" w:history="1">
             <w:r>
               <w:rPr>
                 <w:rStyle w:val="Hyperlink"/>
@@ -530,7 +568,7 @@
                 <w:noProof/>
                 <w:webHidden/>
               </w:rPr>
-              <w:instrText xml:space="preserve"> PAGEREF _Toc434679351 \h </w:instrText>
+              <w:instrText xml:space="preserve"> PAGEREF _Toc434680724 \h </w:instrText>
             </w:r>
             <w:r>
               <w:rPr>
@@ -578,14 +616,14 @@
               <w:szCs w:val="22"/>
             </w:rPr>
           </w:pPr>
-          <w:hyperlink w:anchor="_Toc434679352" w:history="1">
+          <w:hyperlink w:anchor="_Toc434680725" w:history="1">
             <w:r>
               <w:rPr>
                 <w:rStyle w:val="Hyperlink"/>
                 <w:rFonts w:eastAsiaTheme="majorEastAsia"/>
                 <w:noProof/>
               </w:rPr>
-              <w:t>Le Règlement d’Ordre Intérieur</w:t>
+              <w:t>Le Règlement d’Ordre Intérieur  de l'asbl Ropi</w:t>
             </w:r>
             <w:r>
               <w:rPr>
@@ -606,7 +644,7 @@
                 <w:noProof/>
                 <w:webHidden/>
               </w:rPr>
-              <w:instrText xml:space="preserve"> PAGEREF _Toc434679352 \h </w:instrText>
+              <w:instrText xml:space="preserve"> PAGEREF _Toc434680725 \h </w:instrText>
             </w:r>
             <w:r>
               <w:rPr>
@@ -626,7 +664,7 @@
                 <w:noProof/>
                 <w:webHidden/>
               </w:rPr>
-              <w:t>2</w:t>
+              <w:t>3</w:t>
             </w:r>
             <w:r>
               <w:rPr>
@@ -710,7 +748,7 @@
       <w:pPr>
         <w:pStyle w:val="Heading1"/>
       </w:pPr>
-      <w:bookmarkStart w:id="1" w:name="_Toc434679350"/>
+      <w:bookmarkStart w:id="1" w:name="_Toc434680723"/>
       <w:r>
         <w:t>Les trois collèges des membres l'asbl</w:t>
       </w:r>
@@ -822,8 +860,11 @@
       </w:r>
     </w:p>
     <w:p>
-      <w:r>
-        <w:t>.</w:t>
+      <w:pPr>
+        <w:pStyle w:val="Heading2"/>
+      </w:pPr>
+      <w:r>
+        <w:t>Droits et devoirs</w:t>
       </w:r>
     </w:p>
     <w:p>
@@ -858,7 +899,13 @@
         <w:t>vote</w:t>
       </w:r>
       <w:r>
-        <w:t xml:space="preserve"> à l'Assemblée Générale et</w:t>
+        <w:t xml:space="preserve"> à l'Assemblée Générale</w:t>
+      </w:r>
+      <w:r>
+        <w:t>,</w:t>
+      </w:r>
+      <w:r>
+        <w:t xml:space="preserve"> et</w:t>
       </w:r>
       <w:r>
         <w:t>, ceux des collèges professionnels et associatif,</w:t>
@@ -1021,7 +1068,7 @@
         <w:pStyle w:val="Heading1"/>
       </w:pPr>
       <w:bookmarkStart w:id="3" w:name="_Toc434672920"/>
-      <w:bookmarkStart w:id="4" w:name="_Toc434679351"/>
+      <w:bookmarkStart w:id="4" w:name="_Toc434680724"/>
       <w:r>
         <w:t xml:space="preserve">Mode d’emploi de la monnaie </w:t>
       </w:r>
@@ -1037,6 +1084,7 @@
           <w:ilvl w:val="0"/>
           <w:numId w:val="11"/>
         </w:numPr>
+        <w:spacing w:line="240" w:lineRule="auto"/>
         <w:ind w:left="426"/>
         <w:jc w:val="both"/>
       </w:pPr>
@@ -1076,6 +1124,7 @@
           <w:ilvl w:val="0"/>
           <w:numId w:val="11"/>
         </w:numPr>
+        <w:spacing w:line="240" w:lineRule="auto"/>
         <w:ind w:left="426"/>
         <w:jc w:val="both"/>
       </w:pPr>
@@ -1139,6 +1188,7 @@
           <w:ilvl w:val="0"/>
           <w:numId w:val="11"/>
         </w:numPr>
+        <w:spacing w:line="240" w:lineRule="auto"/>
         <w:ind w:left="426"/>
         <w:jc w:val="both"/>
       </w:pPr>
@@ -1179,11 +1229,18 @@
           <w:ilvl w:val="0"/>
           <w:numId w:val="11"/>
         </w:numPr>
+        <w:spacing w:line="240" w:lineRule="auto"/>
         <w:ind w:left="426"/>
         <w:jc w:val="both"/>
-      </w:pPr>
-      <w:r>
-        <w:t>Les membres des collèges 1 et 2</w:t>
+        <w:rPr>
+          <w:sz w:val="24"/>
+        </w:rPr>
+      </w:pPr>
+      <w:r>
+        <w:t xml:space="preserve">Les membres des collèges </w:t>
+      </w:r>
+      <w:r>
+        <w:t>professionnels et associatifs</w:t>
       </w:r>
       <w:r>
         <w:t xml:space="preserve"> </w:t>
@@ -1198,7 +1255,13 @@
         <w:t xml:space="preserve"> Euro à</w:t>
       </w:r>
       <w:r>
-        <w:t xml:space="preserve"> un taux de conversion de 5%</w:t>
+        <w:t xml:space="preserve"> un taux de conversion de </w:t>
+      </w:r>
+      <w:r>
+        <w:t>9</w:t>
+      </w:r>
+      <w:r>
+        <w:t>5%</w:t>
       </w:r>
       <w:r>
         <w:t xml:space="preserve"> (100 Ropi contre 95 Euro).</w:t>
@@ -1207,73 +1270,15 @@
         <w:t xml:space="preserve"> </w:t>
       </w:r>
       <w:r>
-        <w:rPr>
-          <w:b/>
-          <w:sz w:val="20"/>
-        </w:rPr>
-        <w:t>Dérogation:</w:t>
-      </w:r>
-      <w:r>
-        <w:rPr>
-          <w:sz w:val="20"/>
-        </w:rPr>
-        <w:t xml:space="preserve"> le taux de reconversion peut passer à 0% par tranche </w:t>
-      </w:r>
-      <w:r>
-        <w:rPr>
-          <w:sz w:val="20"/>
-        </w:rPr>
-        <w:t xml:space="preserve">minimum </w:t>
-      </w:r>
-      <w:r>
-        <w:rPr>
-          <w:sz w:val="20"/>
-        </w:rPr>
-        <w:t>de 100 Ropi (Collège associatif</w:t>
-      </w:r>
-      <w:r>
-        <w:rPr>
-          <w:sz w:val="20"/>
-        </w:rPr>
-        <w:t xml:space="preserve">) ou 200 Ropi (Collège </w:t>
-      </w:r>
-      <w:r>
-        <w:rPr>
-          <w:sz w:val="20"/>
-        </w:rPr>
-        <w:t>professionnel</w:t>
-      </w:r>
-      <w:r>
-        <w:rPr>
-          <w:sz w:val="20"/>
-        </w:rPr>
-        <w:t>)</w:t>
-      </w:r>
-      <w:r>
-        <w:rPr>
-          <w:sz w:val="20"/>
-        </w:rPr>
-        <w:t xml:space="preserve"> si le CA estime que le membre a fait tout son possible en vue de favoriser la circularité de la monnaie (recours en AG toujours possible si le membre s'estime lésé).</w:t>
-      </w:r>
-      <w:r>
-        <w:rPr>
-          <w:sz w:val="20"/>
-        </w:rPr>
-        <w:t xml:space="preserve"> </w:t>
-      </w:r>
-      <w:r>
-        <w:rPr>
-          <w:sz w:val="20"/>
-        </w:rPr>
         <w:t xml:space="preserve">Voici quelques exemples </w:t>
       </w:r>
       <w:r>
-        <w:rPr>
-          <w:sz w:val="20"/>
-        </w:rPr>
         <w:t>pour favoriser la circularité:</w:t>
       </w:r>
       <w:r>
+        <w:rPr>
+          <w:sz w:val="24"/>
+        </w:rPr>
         <w:t xml:space="preserve"> </w:t>
       </w:r>
     </w:p>
@@ -1416,6 +1421,50 @@
     </w:p>
     <w:p>
       <w:pPr>
+        <w:spacing w:line="240" w:lineRule="auto"/>
+        <w:ind w:left="720"/>
+        <w:jc w:val="both"/>
+      </w:pPr>
+      <w:r>
+        <w:rPr>
+          <w:b/>
+          <w:sz w:val="20"/>
+        </w:rPr>
+        <w:t>Dérogation:</w:t>
+      </w:r>
+      <w:r>
+        <w:rPr>
+          <w:sz w:val="20"/>
+        </w:rPr>
+        <w:t xml:space="preserve"> le taux de reconversion peut passer à 0% par tranche minimum de 100 Ropi (Collège associatif) ou 200 Ropi (Collège professionnel) si le C</w:t>
+      </w:r>
+      <w:r>
+        <w:rPr>
+          <w:sz w:val="20"/>
+        </w:rPr>
+        <w:t>onseil d'</w:t>
+      </w:r>
+      <w:r>
+        <w:rPr>
+          <w:sz w:val="20"/>
+        </w:rPr>
+        <w:t>A</w:t>
+      </w:r>
+      <w:r>
+        <w:rPr>
+          <w:sz w:val="20"/>
+        </w:rPr>
+        <w:t>dministration</w:t>
+      </w:r>
+      <w:r>
+        <w:rPr>
+          <w:sz w:val="20"/>
+        </w:rPr>
+        <w:t xml:space="preserve"> estime que le membre a fait tout son possible en vue de favoriser la circularité de la monnaie (recours en AG toujours possible si le membre s'estime lésé).</w:t>
+      </w:r>
+    </w:p>
+    <w:p>
+      <w:pPr>
         <w:tabs>
           <w:tab w:val="left" w:pos="2160"/>
         </w:tabs>
@@ -1445,10 +1494,9 @@
       </w:pPr>
       <w:bookmarkStart w:id="6" w:name="h.j8yshztbdi8b"/>
       <w:bookmarkStart w:id="7" w:name="_Toc434672921"/>
-      <w:bookmarkStart w:id="8" w:name="_Toc434679352"/>
+      <w:bookmarkStart w:id="8" w:name="_Toc434680725"/>
       <w:bookmarkEnd w:id="6"/>
       <w:r>
-        <w:lastRenderedPageBreak/>
         <w:t>Le R</w:t>
       </w:r>
       <w:r>
@@ -1467,13 +1515,10 @@
         <w:t>ntérieur</w:t>
       </w:r>
       <w:bookmarkEnd w:id="7"/>
+      <w:r>
+        <w:t xml:space="preserve">  de l'asbl Ropi</w:t>
+      </w:r>
       <w:bookmarkEnd w:id="8"/>
-      <w:r>
-        <w:t xml:space="preserve">   </w:t>
-      </w:r>
-      <w:r>
-        <w:tab/>
-      </w:r>
       <w:r>
         <w:tab/>
         <w:t xml:space="preserve"> </w:t>
@@ -1608,8 +1653,12 @@
       </w:r>
     </w:p>
     <w:sectPr>
-      <w:headerReference w:type="default" r:id="rId12"/>
-      <w:footerReference w:type="default" r:id="rId13"/>
+      <w:headerReference w:type="even" r:id="rId12"/>
+      <w:headerReference w:type="default" r:id="rId13"/>
+      <w:footerReference w:type="even" r:id="rId14"/>
+      <w:footerReference w:type="default" r:id="rId15"/>
+      <w:headerReference w:type="first" r:id="rId16"/>
+      <w:footerReference w:type="first" r:id="rId17"/>
       <w:pgSz w:w="11909" w:h="16834"/>
       <w:pgMar w:top="1440" w:right="1703" w:bottom="1440" w:left="1440" w:header="708" w:footer="708" w:gutter="0"/>
       <w:cols w:space="708"/>
@@ -1649,6 +1698,16 @@
 <w:ftr xmlns:ve="http://schemas.openxmlformats.org/markup-compatibility/2006" xmlns:o="urn:schemas-microsoft-com:office:office" xmlns:r="http://schemas.openxmlformats.org/officeDocument/2006/relationships" xmlns:m="http://schemas.openxmlformats.org/officeDocument/2006/math" xmlns:v="urn:schemas-microsoft-com:vml" xmlns:wp="http://schemas.openxmlformats.org/drawingml/2006/wordprocessingDrawing" xmlns:w10="urn:schemas-microsoft-com:office:word" xmlns:w="http://schemas.openxmlformats.org/wordprocessingml/2006/main" xmlns:wne="http://schemas.microsoft.com/office/word/2006/wordml">
   <w:p>
     <w:pPr>
+      <w:pStyle w:val="Footer"/>
+    </w:pPr>
+  </w:p>
+</w:ftr>
+</file>
+
+<file path=word/footer2.xml><?xml version="1.0" encoding="utf-8"?>
+<w:ftr xmlns:ve="http://schemas.openxmlformats.org/markup-compatibility/2006" xmlns:o="urn:schemas-microsoft-com:office:office" xmlns:r="http://schemas.openxmlformats.org/officeDocument/2006/relationships" xmlns:m="http://schemas.openxmlformats.org/officeDocument/2006/math" xmlns:v="urn:schemas-microsoft-com:vml" xmlns:wp="http://schemas.openxmlformats.org/drawingml/2006/wordprocessingDrawing" xmlns:w10="urn:schemas-microsoft-com:office:word" xmlns:w="http://schemas.openxmlformats.org/wordprocessingml/2006/main" xmlns:wne="http://schemas.microsoft.com/office/word/2006/wordml">
+  <w:p>
+    <w:pPr>
       <w:tabs>
         <w:tab w:val="left" w:pos="2160"/>
       </w:tabs>
@@ -1688,6 +1747,16 @@
 </w:ftr>
 </file>
 
+<file path=word/footer3.xml><?xml version="1.0" encoding="utf-8"?>
+<w:ftr xmlns:ve="http://schemas.openxmlformats.org/markup-compatibility/2006" xmlns:o="urn:schemas-microsoft-com:office:office" xmlns:r="http://schemas.openxmlformats.org/officeDocument/2006/relationships" xmlns:m="http://schemas.openxmlformats.org/officeDocument/2006/math" xmlns:v="urn:schemas-microsoft-com:vml" xmlns:wp="http://schemas.openxmlformats.org/drawingml/2006/wordprocessingDrawing" xmlns:w10="urn:schemas-microsoft-com:office:word" xmlns:w="http://schemas.openxmlformats.org/wordprocessingml/2006/main" xmlns:wne="http://schemas.microsoft.com/office/word/2006/wordml">
+  <w:p>
+    <w:pPr>
+      <w:pStyle w:val="Footer"/>
+    </w:pPr>
+  </w:p>
+</w:ftr>
+</file>
+
 <file path=word/footnotes.xml><?xml version="1.0" encoding="utf-8"?>
 <w:footnotes xmlns:ve="http://schemas.openxmlformats.org/markup-compatibility/2006" xmlns:o="urn:schemas-microsoft-com:office:office" xmlns:r="http://schemas.openxmlformats.org/officeDocument/2006/relationships" xmlns:m="http://schemas.openxmlformats.org/officeDocument/2006/math" xmlns:v="urn:schemas-microsoft-com:vml" xmlns:wp="http://schemas.openxmlformats.org/drawingml/2006/wordprocessingDrawing" xmlns:w10="urn:schemas-microsoft-com:office:word" xmlns:w="http://schemas.openxmlformats.org/wordprocessingml/2006/main" xmlns:wne="http://schemas.microsoft.com/office/word/2006/wordml">
   <w:footnote w:type="separator" w:id="0">
@@ -1720,6 +1789,74 @@
       <w:pStyle w:val="Header"/>
     </w:pPr>
     <w:r>
+      <w:rPr>
+        <w:noProof/>
+      </w:rPr>
+      <w:pict>
+        <v:shapetype id="_x0000_t75" coordsize="21600,21600" o:spt="75" o:preferrelative="t" path="m@4@5l@4@11@9@11@9@5xe" filled="f" stroked="f">
+          <v:stroke joinstyle="miter"/>
+          <v:formulas>
+            <v:f eqn="if lineDrawn pixelLineWidth 0"/>
+            <v:f eqn="sum @0 1 0"/>
+            <v:f eqn="sum 0 0 @1"/>
+            <v:f eqn="prod @2 1 2"/>
+            <v:f eqn="prod @3 21600 pixelWidth"/>
+            <v:f eqn="prod @3 21600 pixelHeight"/>
+            <v:f eqn="sum @0 0 1"/>
+            <v:f eqn="prod @6 1 2"/>
+            <v:f eqn="prod @7 21600 pixelWidth"/>
+            <v:f eqn="sum @8 21600 0"/>
+            <v:f eqn="prod @7 21600 pixelHeight"/>
+            <v:f eqn="sum @10 21600 0"/>
+          </v:formulas>
+          <v:path o:extrusionok="f" gradientshapeok="t" o:connecttype="rect"/>
+          <o:lock v:ext="edit" aspectratio="t"/>
+        </v:shapetype>
+        <v:shape id="WordPictureWatermark12443061" o:spid="_x0000_s5125" type="#_x0000_t75" style="position:absolute;margin-left:0;margin-top:0;width:594pt;height:839.55pt;z-index:-251657216;mso-position-horizontal:center;mso-position-horizontal-relative:margin;mso-position-vertical:center;mso-position-vertical-relative:margin" o:allowincell="f">
+          <v:imagedata r:id="rId1" o:title="fond_a4"/>
+        </v:shape>
+      </w:pict>
+    </w:r>
+  </w:p>
+</w:hdr>
+</file>
+
+<file path=word/header2.xml><?xml version="1.0" encoding="utf-8"?>
+<w:hdr xmlns:ve="http://schemas.openxmlformats.org/markup-compatibility/2006" xmlns:o="urn:schemas-microsoft-com:office:office" xmlns:r="http://schemas.openxmlformats.org/officeDocument/2006/relationships" xmlns:m="http://schemas.openxmlformats.org/officeDocument/2006/math" xmlns:v="urn:schemas-microsoft-com:vml" xmlns:wp="http://schemas.openxmlformats.org/drawingml/2006/wordprocessingDrawing" xmlns:w10="urn:schemas-microsoft-com:office:word" xmlns:w="http://schemas.openxmlformats.org/wordprocessingml/2006/main" xmlns:wne="http://schemas.microsoft.com/office/word/2006/wordml">
+  <w:p>
+    <w:pPr>
+      <w:pStyle w:val="Header"/>
+    </w:pPr>
+    <w:r>
+      <w:rPr>
+        <w:noProof/>
+      </w:rPr>
+      <w:pict>
+        <v:shapetype id="_x0000_t75" coordsize="21600,21600" o:spt="75" o:preferrelative="t" path="m@4@5l@4@11@9@11@9@5xe" filled="f" stroked="f">
+          <v:stroke joinstyle="miter"/>
+          <v:formulas>
+            <v:f eqn="if lineDrawn pixelLineWidth 0"/>
+            <v:f eqn="sum @0 1 0"/>
+            <v:f eqn="sum 0 0 @1"/>
+            <v:f eqn="prod @2 1 2"/>
+            <v:f eqn="prod @3 21600 pixelWidth"/>
+            <v:f eqn="prod @3 21600 pixelHeight"/>
+            <v:f eqn="sum @0 0 1"/>
+            <v:f eqn="prod @6 1 2"/>
+            <v:f eqn="prod @7 21600 pixelWidth"/>
+            <v:f eqn="sum @8 21600 0"/>
+            <v:f eqn="prod @7 21600 pixelHeight"/>
+            <v:f eqn="sum @10 21600 0"/>
+          </v:formulas>
+          <v:path o:extrusionok="f" gradientshapeok="t" o:connecttype="rect"/>
+          <o:lock v:ext="edit" aspectratio="t"/>
+        </v:shapetype>
+        <v:shape id="WordPictureWatermark12443062" o:spid="_x0000_s5126" type="#_x0000_t75" style="position:absolute;margin-left:0;margin-top:0;width:594pt;height:839.55pt;z-index:-251656192;mso-position-horizontal:center;mso-position-horizontal-relative:margin;mso-position-vertical:center;mso-position-vertical-relative:margin" o:allowincell="f">
+          <v:imagedata r:id="rId1" o:title="fond_a4"/>
+        </v:shape>
+      </w:pict>
+    </w:r>
+    <w:r>
       <w:t>ASBL ROPI</w:t>
     </w:r>
     <w:r>
@@ -1728,6 +1865,45 @@
     <w:r>
       <w:tab/>
       <w:t>www.ropi.be</w:t>
+    </w:r>
+  </w:p>
+</w:hdr>
+</file>
+
+<file path=word/header3.xml><?xml version="1.0" encoding="utf-8"?>
+<w:hdr xmlns:ve="http://schemas.openxmlformats.org/markup-compatibility/2006" xmlns:o="urn:schemas-microsoft-com:office:office" xmlns:r="http://schemas.openxmlformats.org/officeDocument/2006/relationships" xmlns:m="http://schemas.openxmlformats.org/officeDocument/2006/math" xmlns:v="urn:schemas-microsoft-com:vml" xmlns:wp="http://schemas.openxmlformats.org/drawingml/2006/wordprocessingDrawing" xmlns:w10="urn:schemas-microsoft-com:office:word" xmlns:w="http://schemas.openxmlformats.org/wordprocessingml/2006/main" xmlns:wne="http://schemas.microsoft.com/office/word/2006/wordml">
+  <w:p>
+    <w:pPr>
+      <w:pStyle w:val="Header"/>
+    </w:pPr>
+    <w:r>
+      <w:rPr>
+        <w:noProof/>
+      </w:rPr>
+      <w:pict>
+        <v:shapetype id="_x0000_t75" coordsize="21600,21600" o:spt="75" o:preferrelative="t" path="m@4@5l@4@11@9@11@9@5xe" filled="f" stroked="f">
+          <v:stroke joinstyle="miter"/>
+          <v:formulas>
+            <v:f eqn="if lineDrawn pixelLineWidth 0"/>
+            <v:f eqn="sum @0 1 0"/>
+            <v:f eqn="sum 0 0 @1"/>
+            <v:f eqn="prod @2 1 2"/>
+            <v:f eqn="prod @3 21600 pixelWidth"/>
+            <v:f eqn="prod @3 21600 pixelHeight"/>
+            <v:f eqn="sum @0 0 1"/>
+            <v:f eqn="prod @6 1 2"/>
+            <v:f eqn="prod @7 21600 pixelWidth"/>
+            <v:f eqn="sum @8 21600 0"/>
+            <v:f eqn="prod @7 21600 pixelHeight"/>
+            <v:f eqn="sum @10 21600 0"/>
+          </v:formulas>
+          <v:path o:extrusionok="f" gradientshapeok="t" o:connecttype="rect"/>
+          <o:lock v:ext="edit" aspectratio="t"/>
+        </v:shapetype>
+        <v:shape id="WordPictureWatermark12443060" o:spid="_x0000_s5124" type="#_x0000_t75" style="position:absolute;margin-left:0;margin-top:0;width:594pt;height:839.55pt;z-index:-251658240;mso-position-horizontal:center;mso-position-horizontal-relative:margin;mso-position-vertical:center;mso-position-vertical-relative:margin" o:allowincell="f">
+          <v:imagedata r:id="rId1" o:title="fond_a4"/>
+        </v:shape>
+      </w:pict>
     </w:r>
   </w:p>
 </w:hdr>

</xml_diff>